<commit_message>
Adding meeting notes 05/03/25
</commit_message>
<xml_diff>
--- a/Daily meetings/Meeting 04-03-25.docx
+++ b/Daily meetings/Meeting 04-03-25.docx
@@ -72,7 +72,10 @@
               <w:t>Sprint Number:</w:t>
             </w:r>
             <w:r>
-              <w:t xml:space="preserve"> 2</w:t>
+              <w:t xml:space="preserve"> </w:t>
+            </w:r>
+            <w:r>
+              <w:t>1</w:t>
             </w:r>
           </w:p>
           <w:p/>
@@ -344,10 +347,7 @@
         <w:t>Answer:</w:t>
       </w:r>
       <w:r>
-        <w:t xml:space="preserve"> </w:t>
-      </w:r>
-      <w:r>
-        <w:t>Assigning roles to everyone and splitting the work</w:t>
+        <w:t xml:space="preserve"> Assigning roles to everyone and splitting the work</w:t>
       </w:r>
     </w:p>
     <w:p>
@@ -380,7 +380,13 @@
         <w:t>Answer:</w:t>
       </w:r>
       <w:r>
-        <w:t xml:space="preserve"> Finishing setting up all the repository settings to ensure smooth collaboration</w:t>
+        <w:t xml:space="preserve"> </w:t>
+      </w:r>
+      <w:r>
+        <w:t>Starting to set</w:t>
+      </w:r>
+      <w:r>
+        <w:t xml:space="preserve"> up all the repository settings to ensure smooth collaboration</w:t>
       </w:r>
     </w:p>
     <w:p>
@@ -476,16 +482,7 @@
         <w:t>Answer:</w:t>
       </w:r>
       <w:r>
-        <w:t xml:space="preserve"> </w:t>
-      </w:r>
-      <w:r>
-        <w:t>Research</w:t>
-      </w:r>
-      <w:r>
-        <w:t>ed</w:t>
-      </w:r>
-      <w:r>
-        <w:t xml:space="preserve"> on Database implementation and operations</w:t>
+        <w:t xml:space="preserve"> Researched on Database implementation and operations</w:t>
       </w:r>
     </w:p>
     <w:p>
@@ -518,10 +515,7 @@
         <w:t>Answer:</w:t>
       </w:r>
       <w:r>
-        <w:t xml:space="preserve"> Continuing to r</w:t>
-      </w:r>
-      <w:r>
-        <w:t>esearch on Database implementation and operations</w:t>
+        <w:t xml:space="preserve"> Continuing to research on Database implementation and operations</w:t>
       </w:r>
     </w:p>
     <w:p>
@@ -618,16 +612,7 @@
         <w:t>Answer:</w:t>
       </w:r>
       <w:r>
-        <w:t xml:space="preserve"> </w:t>
-      </w:r>
-      <w:r>
-        <w:t>Research</w:t>
-      </w:r>
-      <w:r>
-        <w:t>ed</w:t>
-      </w:r>
-      <w:r>
-        <w:t xml:space="preserve"> on how to conduct proper code testing</w:t>
+        <w:t xml:space="preserve"> Researched on how to conduct proper code testing</w:t>
       </w:r>
     </w:p>
     <w:p>
@@ -660,10 +645,7 @@
         <w:t>Answer:</w:t>
       </w:r>
       <w:r>
-        <w:t xml:space="preserve"> Continuing to r</w:t>
-      </w:r>
-      <w:r>
-        <w:t>esearch on how to conduct proper code testing</w:t>
+        <w:t xml:space="preserve"> Continuing to research on how to conduct proper code testing</w:t>
       </w:r>
     </w:p>
     <w:p>
@@ -696,10 +678,7 @@
         <w:t>Answer:</w:t>
       </w:r>
       <w:r>
-        <w:t xml:space="preserve"> </w:t>
-      </w:r>
-      <w:r>
-        <w:t>Will need to check if the proper testing frameworks are available on Mac</w:t>
+        <w:t xml:space="preserve"> Will need to check if the proper testing frameworks are available on Mac</w:t>
       </w:r>
     </w:p>
     <w:p>
@@ -762,16 +741,7 @@
         <w:t>Answer:</w:t>
       </w:r>
       <w:r>
-        <w:t xml:space="preserve"> </w:t>
-      </w:r>
-      <w:r>
-        <w:t>Research</w:t>
-      </w:r>
-      <w:r>
-        <w:t>ed</w:t>
-      </w:r>
-      <w:r>
-        <w:t xml:space="preserve"> on how to implement the chosen data structure in the project</w:t>
+        <w:t xml:space="preserve"> Researched on how to implement the chosen data structure in the project</w:t>
       </w:r>
     </w:p>
     <w:p>
@@ -804,10 +774,7 @@
         <w:t>Answer:</w:t>
       </w:r>
       <w:r>
-        <w:t xml:space="preserve"> Continue to r</w:t>
-      </w:r>
-      <w:r>
-        <w:t>esearch on how to implement the chosen data structure in the project</w:t>
+        <w:t xml:space="preserve"> Continue to research on how to implement the chosen data structure in the project</w:t>
       </w:r>
     </w:p>
     <w:p>
@@ -840,10 +807,7 @@
         <w:t>Answer:</w:t>
       </w:r>
       <w:r>
-        <w:t xml:space="preserve"> </w:t>
-      </w:r>
-      <w:r>
-        <w:t>Will need some time to learn about the data structure and its implementation</w:t>
+        <w:t xml:space="preserve"> Will need some time to learn about the data structure and its implementation</w:t>
       </w:r>
     </w:p>
     <w:p>

</xml_diff>